<commit_message>
File with a report on the completion of the WC #2
Микола Бумажний: Виповнив 3,4 питання WC. Порівняльна частина та встановлення іншої ОС.
</commit_message>
<xml_diff>
--- a/WorkCase2.docx
+++ b/WorkCase2.docx
@@ -1,6 +1,6 @@
 
 <file path=word/document.xml><?xml version="1.0" encoding="utf-8"?>
-<w:document xmlns:wpc="http://schemas.microsoft.com/office/word/2010/wordprocessingCanvas" xmlns:cx="http://schemas.microsoft.com/office/drawing/2014/chartex" xmlns:cx1="http://schemas.microsoft.com/office/drawing/2015/9/8/chartex" xmlns:cx2="http://schemas.microsoft.com/office/drawing/2015/10/21/chartex" xmlns:cx3="http://schemas.microsoft.com/office/drawing/2016/5/9/chartex" xmlns:cx4="http://schemas.microsoft.com/office/drawing/2016/5/10/chartex" xmlns:cx5="http://schemas.microsoft.com/office/drawing/2016/5/11/chartex" xmlns:cx6="http://schemas.microsoft.com/office/drawing/2016/5/12/chartex" xmlns:cx7="http://schemas.microsoft.com/office/drawing/2016/5/13/chartex" xmlns:cx8="http://schemas.microsoft.com/office/drawing/2016/5/14/chartex" xmlns:mc="http://schemas.openxmlformats.org/markup-compatibility/2006" xmlns:aink="http://schemas.microsoft.com/office/drawing/2016/ink" xmlns:am3d="http://schemas.microsoft.com/office/drawing/2017/model3d" xmlns:o="urn:schemas-microsoft-com:office:office" xmlns:r="http://schemas.openxmlformats.org/officeDocument/2006/relationships" xmlns:m="http://schemas.openxmlformats.org/officeDocument/2006/math" xmlns:v="urn:schemas-microsoft-com:vml" xmlns:wp14="http://schemas.microsoft.com/office/word/2010/wordprocessingDrawing" xmlns:wp="http://schemas.openxmlformats.org/drawingml/2006/wordprocessingDrawing" xmlns:w10="urn:schemas-microsoft-com:office:word" xmlns:w="http://schemas.openxmlformats.org/wordprocessingml/2006/main" xmlns:w14="http://schemas.microsoft.com/office/word/2010/wordml" xmlns:w15="http://schemas.microsoft.com/office/word/2012/wordml" xmlns:w16cex="http://schemas.microsoft.com/office/word/2018/wordml/cex" xmlns:w16cid="http://schemas.microsoft.com/office/word/2016/wordml/cid" xmlns:w16="http://schemas.microsoft.com/office/word/2018/wordml" xmlns:w16sdtdh="http://schemas.microsoft.com/office/word/2020/wordml/sdtdatahash" xmlns:w16se="http://schemas.microsoft.com/office/word/2015/wordml/symex" xmlns:wpg="http://schemas.microsoft.com/office/word/2010/wordprocessingGroup" xmlns:wpi="http://schemas.microsoft.com/office/word/2010/wordprocessingInk" xmlns:wne="http://schemas.microsoft.com/office/word/2006/wordml" xmlns:wps="http://schemas.microsoft.com/office/word/2010/wordprocessingShape" mc:Ignorable="w14 w15 w16se w16cid w16 w16cex w16sdtdh wp14">
+<w:document xmlns:wpc="http://schemas.microsoft.com/office/word/2010/wordprocessingCanvas" xmlns:cx="http://schemas.microsoft.com/office/drawing/2014/chartex" xmlns:cx1="http://schemas.microsoft.com/office/drawing/2015/9/8/chartex" xmlns:cx2="http://schemas.microsoft.com/office/drawing/2015/10/21/chartex" xmlns:cx3="http://schemas.microsoft.com/office/drawing/2016/5/9/chartex" xmlns:cx4="http://schemas.microsoft.com/office/drawing/2016/5/10/chartex" xmlns:cx5="http://schemas.microsoft.com/office/drawing/2016/5/11/chartex" xmlns:cx6="http://schemas.microsoft.com/office/drawing/2016/5/12/chartex" xmlns:cx7="http://schemas.microsoft.com/office/drawing/2016/5/13/chartex" xmlns:cx8="http://schemas.microsoft.com/office/drawing/2016/5/14/chartex" xmlns:mc="http://schemas.openxmlformats.org/markup-compatibility/2006" xmlns:aink="http://schemas.microsoft.com/office/drawing/2016/ink" xmlns:am3d="http://schemas.microsoft.com/office/drawing/2017/model3d" xmlns:o="urn:schemas-microsoft-com:office:office" xmlns:r="http://schemas.openxmlformats.org/officeDocument/2006/relationships" xmlns:m="http://schemas.openxmlformats.org/officeDocument/2006/math" xmlns:v="urn:schemas-microsoft-com:vml" xmlns:wp14="http://schemas.microsoft.com/office/word/2010/wordprocessingDrawing" xmlns:wp="http://schemas.openxmlformats.org/drawingml/2006/wordprocessingDrawing" xmlns:w10="urn:schemas-microsoft-com:office:word" xmlns:w="http://schemas.openxmlformats.org/wordprocessingml/2006/main" xmlns:w14="http://schemas.microsoft.com/office/word/2010/wordml" xmlns:w15="http://schemas.microsoft.com/office/word/2012/wordml" xmlns:w16cex="http://schemas.microsoft.com/office/word/2018/wordml/cex" xmlns:w16cid="http://schemas.microsoft.com/office/word/2016/wordml/cid" xmlns:w16="http://schemas.microsoft.com/office/word/2018/wordml" xmlns:w16se="http://schemas.microsoft.com/office/word/2015/wordml/symex" xmlns:wpg="http://schemas.microsoft.com/office/word/2010/wordprocessingGroup" xmlns:wpi="http://schemas.microsoft.com/office/word/2010/wordprocessingInk" xmlns:wne="http://schemas.microsoft.com/office/word/2006/wordml" xmlns:wps="http://schemas.microsoft.com/office/word/2010/wordprocessingShape" mc:Ignorable="w14 w15 w16se w16cid w16 w16cex wp14">
   <w:body>
     <w:p>
       <w:pPr>
@@ -847,15 +847,7 @@
           <w:rFonts w:ascii="Times New Roman" w:hAnsi="Times New Roman" w:cs="Times New Roman"/>
           <w:sz w:val="32"/>
         </w:rPr>
-        <w:t xml:space="preserve">ptions and create a disk for </w:t>
-      </w:r>
-      <w:proofErr w:type="gramStart"/>
-      <w:r>
-        <w:rPr>
-          <w:rFonts w:ascii="Times New Roman" w:hAnsi="Times New Roman" w:cs="Times New Roman"/>
-          <w:sz w:val="32"/>
-        </w:rPr>
-        <w:t>OS.</w:t>
+        <w:t>ptions and create a disk for OS.</w:t>
       </w:r>
       <w:r>
         <w:rPr>
@@ -864,7 +856,6 @@
         </w:rPr>
         <w:t>(</w:t>
       </w:r>
-      <w:proofErr w:type="gramEnd"/>
       <w:r>
         <w:rPr>
           <w:rFonts w:ascii="Times New Roman" w:hAnsi="Times New Roman" w:cs="Times New Roman"/>
@@ -1380,15 +1371,16 @@
       <w:pPr>
         <w:rPr>
           <w:rFonts w:ascii="Times New Roman" w:hAnsi="Times New Roman" w:cs="Times New Roman"/>
-          <w:sz w:val="32"/>
-        </w:rPr>
-      </w:pPr>
-      <w:r>
-        <w:rPr>
-          <w:rFonts w:ascii="Times New Roman" w:hAnsi="Times New Roman" w:cs="Times New Roman"/>
           <w:color w:val="ED7D31" w:themeColor="accent2"/>
           <w:sz w:val="32"/>
         </w:rPr>
+      </w:pPr>
+      <w:r>
+        <w:rPr>
+          <w:rFonts w:ascii="Times New Roman" w:hAnsi="Times New Roman" w:cs="Times New Roman"/>
+          <w:color w:val="ED7D31" w:themeColor="accent2"/>
+          <w:sz w:val="32"/>
+        </w:rPr>
         <w:br/>
       </w:r>
       <w:r>
@@ -1396,6 +1388,211 @@
           <w:rFonts w:ascii="Times New Roman" w:hAnsi="Times New Roman" w:cs="Times New Roman"/>
           <w:sz w:val="32"/>
         </w:rPr>
+        <w:t xml:space="preserve">Task </w:t>
+      </w:r>
+      <w:r>
+        <w:rPr>
+          <w:rFonts w:ascii="Times New Roman" w:hAnsi="Times New Roman" w:cs="Times New Roman"/>
+          <w:sz w:val="32"/>
+        </w:rPr>
+        <w:t>3,4</w:t>
+      </w:r>
+      <w:r>
+        <w:rPr>
+          <w:rFonts w:ascii="Times New Roman" w:hAnsi="Times New Roman" w:cs="Times New Roman"/>
+          <w:sz w:val="32"/>
+        </w:rPr>
+        <w:t xml:space="preserve"> made by </w:t>
+      </w:r>
+      <w:proofErr w:type="spellStart"/>
+      <w:r>
+        <w:rPr>
+          <w:rFonts w:ascii="Times New Roman" w:hAnsi="Times New Roman" w:cs="Times New Roman"/>
+          <w:color w:val="ED7D31" w:themeColor="accent2"/>
+          <w:sz w:val="32"/>
+        </w:rPr>
+        <w:t>Mykola</w:t>
+      </w:r>
+      <w:proofErr w:type="spellEnd"/>
+      <w:r>
+        <w:rPr>
+          <w:rFonts w:ascii="Times New Roman" w:hAnsi="Times New Roman" w:cs="Times New Roman"/>
+          <w:color w:val="ED7D31" w:themeColor="accent2"/>
+          <w:sz w:val="32"/>
+        </w:rPr>
+        <w:t xml:space="preserve"> Bumazhny </w:t>
+      </w:r>
+    </w:p>
+    <w:p>
+      <w:pPr>
+        <w:rPr>
+          <w:rFonts w:ascii="Times New Roman" w:hAnsi="Times New Roman" w:cs="Times New Roman"/>
+          <w:sz w:val="32"/>
+        </w:rPr>
+      </w:pPr>
+      <w:r>
+        <w:rPr>
+          <w:rFonts w:ascii="Times New Roman" w:hAnsi="Times New Roman" w:cs="Times New Roman"/>
+          <w:sz w:val="32"/>
+        </w:rPr>
+        <w:t>The difference between CentOS and Ubuntu lies in the desktop shell (CentOS often uses GNOME, while Ubuntu has its own themes and interface), standard applications (CentOS is specific to corporate use, Ubuntu has a wide range of applications), and hardware compatibility (CentOS is better for older hardware, Ubuntu supports the latest components).</w:t>
+      </w:r>
+    </w:p>
+    <w:p>
+      <w:pPr>
+        <w:rPr>
+          <w:rFonts w:ascii="Times New Roman" w:hAnsi="Times New Roman" w:cs="Times New Roman"/>
+          <w:sz w:val="32"/>
+        </w:rPr>
+      </w:pPr>
+      <w:r>
+        <w:rPr>
+          <w:rFonts w:ascii="Times New Roman" w:hAnsi="Times New Roman" w:cs="Times New Roman"/>
+          <w:sz w:val="32"/>
+        </w:rPr>
+        <w:lastRenderedPageBreak/>
+        <w:drawing>
+          <wp:inline distT="0" distB="0" distL="0" distR="0" wp14:anchorId="4460211B" wp14:editId="781BAD0B">
+            <wp:extent cx="6152515" cy="3647440"/>
+            <wp:effectExtent l="0" t="0" r="635" b="0"/>
+            <wp:docPr id="10" name="Рисунок 10"/>
+            <wp:cNvGraphicFramePr>
+              <a:graphicFrameLocks xmlns:a="http://schemas.openxmlformats.org/drawingml/2006/main" noChangeAspect="1"/>
+            </wp:cNvGraphicFramePr>
+            <a:graphic xmlns:a="http://schemas.openxmlformats.org/drawingml/2006/main">
+              <a:graphicData uri="http://schemas.openxmlformats.org/drawingml/2006/picture">
+                <pic:pic xmlns:pic="http://schemas.openxmlformats.org/drawingml/2006/picture">
+                  <pic:nvPicPr>
+                    <pic:cNvPr id="1" name=""/>
+                    <pic:cNvPicPr/>
+                  </pic:nvPicPr>
+                  <pic:blipFill>
+                    <a:blip r:embed="rId9"/>
+                    <a:stretch>
+                      <a:fillRect/>
+                    </a:stretch>
+                  </pic:blipFill>
+                  <pic:spPr>
+                    <a:xfrm>
+                      <a:off x="0" y="0"/>
+                      <a:ext cx="6152515" cy="3647440"/>
+                    </a:xfrm>
+                    <a:prstGeom prst="rect">
+                      <a:avLst/>
+                    </a:prstGeom>
+                  </pic:spPr>
+                </pic:pic>
+              </a:graphicData>
+            </a:graphic>
+          </wp:inline>
+        </w:drawing>
+      </w:r>
+    </w:p>
+    <w:p>
+      <w:pPr>
+        <w:rPr>
+          <w:rFonts w:ascii="Times New Roman" w:hAnsi="Times New Roman" w:cs="Times New Roman"/>
+          <w:color w:val="ED7D31" w:themeColor="accent2"/>
+          <w:sz w:val="32"/>
+        </w:rPr>
+      </w:pPr>
+      <w:r>
+        <w:rPr>
+          <w:rFonts w:ascii="Times New Roman" w:hAnsi="Times New Roman" w:cs="Times New Roman"/>
+          <w:color w:val="ED7D31" w:themeColor="accent2"/>
+          <w:sz w:val="32"/>
+        </w:rPr>
+        <w:drawing>
+          <wp:inline distT="0" distB="0" distL="0" distR="0" wp14:anchorId="2CF62A64" wp14:editId="7A3BA9EE">
+            <wp:extent cx="6152515" cy="3783330"/>
+            <wp:effectExtent l="0" t="0" r="635" b="7620"/>
+            <wp:docPr id="9" name="Рисунок 9"/>
+            <wp:cNvGraphicFramePr>
+              <a:graphicFrameLocks xmlns:a="http://schemas.openxmlformats.org/drawingml/2006/main" noChangeAspect="1"/>
+            </wp:cNvGraphicFramePr>
+            <a:graphic xmlns:a="http://schemas.openxmlformats.org/drawingml/2006/main">
+              <a:graphicData uri="http://schemas.openxmlformats.org/drawingml/2006/picture">
+                <pic:pic xmlns:pic="http://schemas.openxmlformats.org/drawingml/2006/picture">
+                  <pic:nvPicPr>
+                    <pic:cNvPr id="1" name=""/>
+                    <pic:cNvPicPr/>
+                  </pic:nvPicPr>
+                  <pic:blipFill>
+                    <a:blip r:embed="rId10"/>
+                    <a:stretch>
+                      <a:fillRect/>
+                    </a:stretch>
+                  </pic:blipFill>
+                  <pic:spPr>
+                    <a:xfrm>
+                      <a:off x="0" y="0"/>
+                      <a:ext cx="6152515" cy="3783330"/>
+                    </a:xfrm>
+                    <a:prstGeom prst="rect">
+                      <a:avLst/>
+                    </a:prstGeom>
+                  </pic:spPr>
+                </pic:pic>
+              </a:graphicData>
+            </a:graphic>
+          </wp:inline>
+        </w:drawing>
+      </w:r>
+    </w:p>
+    <w:p>
+      <w:pPr>
+        <w:spacing w:after="0"/>
+        <w:rPr>
+          <w:rFonts w:ascii="Times New Roman" w:hAnsi="Times New Roman" w:cs="Times New Roman"/>
+          <w:sz w:val="32"/>
+        </w:rPr>
+      </w:pPr>
+      <w:r>
+        <w:rPr>
+          <w:noProof/>
+        </w:rPr>
+        <w:lastRenderedPageBreak/>
+        <w:drawing>
+          <wp:inline distT="0" distB="0" distL="0" distR="0" wp14:anchorId="4118F8AD" wp14:editId="042E46C6">
+            <wp:extent cx="6152515" cy="3835400"/>
+            <wp:effectExtent l="0" t="0" r="635" b="0"/>
+            <wp:docPr id="6" name="Рисунок 6"/>
+            <wp:cNvGraphicFramePr>
+              <a:graphicFrameLocks xmlns:a="http://schemas.openxmlformats.org/drawingml/2006/main" noChangeAspect="1"/>
+            </wp:cNvGraphicFramePr>
+            <a:graphic xmlns:a="http://schemas.openxmlformats.org/drawingml/2006/main">
+              <a:graphicData uri="http://schemas.openxmlformats.org/drawingml/2006/picture">
+                <pic:pic xmlns:pic="http://schemas.openxmlformats.org/drawingml/2006/picture">
+                  <pic:nvPicPr>
+                    <pic:cNvPr id="1" name=""/>
+                    <pic:cNvPicPr/>
+                  </pic:nvPicPr>
+                  <pic:blipFill>
+                    <a:blip r:embed="rId11"/>
+                    <a:stretch>
+                      <a:fillRect/>
+                    </a:stretch>
+                  </pic:blipFill>
+                  <pic:spPr>
+                    <a:xfrm>
+                      <a:off x="0" y="0"/>
+                      <a:ext cx="6152515" cy="3835400"/>
+                    </a:xfrm>
+                    <a:prstGeom prst="rect">
+                      <a:avLst/>
+                    </a:prstGeom>
+                  </pic:spPr>
+                </pic:pic>
+              </a:graphicData>
+            </a:graphic>
+          </wp:inline>
+        </w:drawing>
+      </w:r>
+      <w:r>
+        <w:rPr>
+          <w:rFonts w:ascii="Times New Roman" w:hAnsi="Times New Roman" w:cs="Times New Roman"/>
+          <w:sz w:val="32"/>
+        </w:rPr>
         <w:br/>
       </w:r>
       <w:r>
@@ -1407,19 +1604,93 @@
       </w:r>
       <w:r>
         <w:rPr>
-          <w:rFonts w:ascii="Times New Roman" w:hAnsi="Times New Roman" w:cs="Times New Roman"/>
-          <w:sz w:val="32"/>
-        </w:rPr>
-        <w:br/>
-      </w:r>
-    </w:p>
-    <w:p>
-      <w:pPr>
-        <w:rPr>
-          <w:rFonts w:ascii="Times New Roman" w:hAnsi="Times New Roman" w:cs="Times New Roman"/>
-          <w:sz w:val="32"/>
-        </w:rPr>
-      </w:pPr>
+          <w:noProof/>
+        </w:rPr>
+        <w:drawing>
+          <wp:inline distT="0" distB="0" distL="0" distR="0" wp14:anchorId="306C39F2" wp14:editId="667AF806">
+            <wp:extent cx="6152515" cy="4508500"/>
+            <wp:effectExtent l="0" t="0" r="635" b="6350"/>
+            <wp:docPr id="7" name="Рисунок 7"/>
+            <wp:cNvGraphicFramePr>
+              <a:graphicFrameLocks xmlns:a="http://schemas.openxmlformats.org/drawingml/2006/main" noChangeAspect="1"/>
+            </wp:cNvGraphicFramePr>
+            <a:graphic xmlns:a="http://schemas.openxmlformats.org/drawingml/2006/main">
+              <a:graphicData uri="http://schemas.openxmlformats.org/drawingml/2006/picture">
+                <pic:pic xmlns:pic="http://schemas.openxmlformats.org/drawingml/2006/picture">
+                  <pic:nvPicPr>
+                    <pic:cNvPr id="1" name=""/>
+                    <pic:cNvPicPr/>
+                  </pic:nvPicPr>
+                  <pic:blipFill>
+                    <a:blip r:embed="rId12"/>
+                    <a:stretch>
+                      <a:fillRect/>
+                    </a:stretch>
+                  </pic:blipFill>
+                  <pic:spPr>
+                    <a:xfrm>
+                      <a:off x="0" y="0"/>
+                      <a:ext cx="6152515" cy="4508500"/>
+                    </a:xfrm>
+                    <a:prstGeom prst="rect">
+                      <a:avLst/>
+                    </a:prstGeom>
+                  </pic:spPr>
+                </pic:pic>
+              </a:graphicData>
+            </a:graphic>
+          </wp:inline>
+        </w:drawing>
+      </w:r>
+    </w:p>
+    <w:p>
+      <w:pPr>
+        <w:rPr>
+          <w:rFonts w:ascii="Times New Roman" w:hAnsi="Times New Roman" w:cs="Times New Roman"/>
+          <w:sz w:val="32"/>
+        </w:rPr>
+      </w:pPr>
+      <w:r>
+        <w:rPr>
+          <w:noProof/>
+        </w:rPr>
+        <w:lastRenderedPageBreak/>
+        <w:drawing>
+          <wp:inline distT="0" distB="0" distL="0" distR="0" wp14:anchorId="4606490A" wp14:editId="7C429F2B">
+            <wp:extent cx="6152515" cy="4728210"/>
+            <wp:effectExtent l="0" t="0" r="635" b="0"/>
+            <wp:docPr id="8" name="Рисунок 8"/>
+            <wp:cNvGraphicFramePr>
+              <a:graphicFrameLocks xmlns:a="http://schemas.openxmlformats.org/drawingml/2006/main" noChangeAspect="1"/>
+            </wp:cNvGraphicFramePr>
+            <a:graphic xmlns:a="http://schemas.openxmlformats.org/drawingml/2006/main">
+              <a:graphicData uri="http://schemas.openxmlformats.org/drawingml/2006/picture">
+                <pic:pic xmlns:pic="http://schemas.openxmlformats.org/drawingml/2006/picture">
+                  <pic:nvPicPr>
+                    <pic:cNvPr id="1" name=""/>
+                    <pic:cNvPicPr/>
+                  </pic:nvPicPr>
+                  <pic:blipFill>
+                    <a:blip r:embed="rId13"/>
+                    <a:stretch>
+                      <a:fillRect/>
+                    </a:stretch>
+                  </pic:blipFill>
+                  <pic:spPr>
+                    <a:xfrm>
+                      <a:off x="0" y="0"/>
+                      <a:ext cx="6152515" cy="4728210"/>
+                    </a:xfrm>
+                    <a:prstGeom prst="rect">
+                      <a:avLst/>
+                    </a:prstGeom>
+                  </pic:spPr>
+                </pic:pic>
+              </a:graphicData>
+            </a:graphic>
+          </wp:inline>
+        </w:drawing>
+      </w:r>
     </w:p>
     <w:sectPr>
       <w:pgSz w:w="12240" w:h="15840"/>
@@ -1432,7 +1703,7 @@
 </file>
 
 <file path=word/styles.xml><?xml version="1.0" encoding="utf-8"?>
-<w:styles xmlns:mc="http://schemas.openxmlformats.org/markup-compatibility/2006" xmlns:r="http://schemas.openxmlformats.org/officeDocument/2006/relationships" xmlns:w="http://schemas.openxmlformats.org/wordprocessingml/2006/main" xmlns:w14="http://schemas.microsoft.com/office/word/2010/wordml" xmlns:w15="http://schemas.microsoft.com/office/word/2012/wordml" xmlns:w16cex="http://schemas.microsoft.com/office/word/2018/wordml/cex" xmlns:w16cid="http://schemas.microsoft.com/office/word/2016/wordml/cid" xmlns:w16="http://schemas.microsoft.com/office/word/2018/wordml" xmlns:w16sdtdh="http://schemas.microsoft.com/office/word/2020/wordml/sdtdatahash" xmlns:w16se="http://schemas.microsoft.com/office/word/2015/wordml/symex" mc:Ignorable="w14 w15 w16se w16cid w16 w16cex w16sdtdh">
+<w:styles xmlns:mc="http://schemas.openxmlformats.org/markup-compatibility/2006" xmlns:r="http://schemas.openxmlformats.org/officeDocument/2006/relationships" xmlns:w="http://schemas.openxmlformats.org/wordprocessingml/2006/main" xmlns:w14="http://schemas.microsoft.com/office/word/2010/wordml" xmlns:w15="http://schemas.microsoft.com/office/word/2012/wordml" xmlns:w16cex="http://schemas.microsoft.com/office/word/2018/wordml/cex" xmlns:w16cid="http://schemas.microsoft.com/office/word/2016/wordml/cid" xmlns:w16="http://schemas.microsoft.com/office/word/2018/wordml" xmlns:w16se="http://schemas.microsoft.com/office/word/2015/wordml/symex" mc:Ignorable="w14 w15 w16se w16cid w16 w16cex">
   <w:docDefaults>
     <w:rPrDefault>
       <w:rPr>
@@ -1554,6 +1825,7 @@
     <w:lsdException w:name="HTML Sample" w:semiHidden="1" w:unhideWhenUsed="1"/>
     <w:lsdException w:name="HTML Typewriter" w:semiHidden="1" w:unhideWhenUsed="1"/>
     <w:lsdException w:name="HTML Variable" w:semiHidden="1" w:unhideWhenUsed="1"/>
+    <w:lsdException w:name="Normal Table" w:semiHidden="1" w:unhideWhenUsed="1"/>
     <w:lsdException w:name="annotation subject" w:semiHidden="1" w:unhideWhenUsed="1"/>
     <w:lsdException w:name="No List" w:semiHidden="1" w:unhideWhenUsed="1"/>
     <w:lsdException w:name="Outline List 1" w:semiHidden="1" w:unhideWhenUsed="1"/>
@@ -1596,8 +1868,11 @@
     <w:lsdException w:name="Table Contemporary" w:semiHidden="1" w:unhideWhenUsed="1"/>
     <w:lsdException w:name="Table Elegant" w:semiHidden="1" w:unhideWhenUsed="1"/>
     <w:lsdException w:name="Table Professional" w:semiHidden="1" w:unhideWhenUsed="1"/>
+    <w:lsdException w:name="Table Subtle 1" w:semiHidden="1" w:unhideWhenUsed="1"/>
     <w:lsdException w:name="Table Subtle 2" w:semiHidden="1" w:unhideWhenUsed="1"/>
     <w:lsdException w:name="Table Web 1" w:semiHidden="1" w:unhideWhenUsed="1"/>
+    <w:lsdException w:name="Table Web 2" w:semiHidden="1" w:unhideWhenUsed="1"/>
+    <w:lsdException w:name="Table Web 3" w:semiHidden="1" w:unhideWhenUsed="1"/>
     <w:lsdException w:name="Balloon Text" w:semiHidden="1" w:unhideWhenUsed="1"/>
     <w:lsdException w:name="Table Grid" w:uiPriority="39"/>
     <w:lsdException w:name="Table Theme" w:semiHidden="1" w:unhideWhenUsed="1"/>
@@ -1822,17 +2097,17 @@
     <w:lsdException w:name="Unresolved Mention" w:semiHidden="1" w:unhideWhenUsed="1"/>
     <w:lsdException w:name="Smart Link" w:semiHidden="1" w:unhideWhenUsed="1"/>
   </w:latentStyles>
-  <w:style w:type="paragraph" w:default="1" w:styleId="Normal">
+  <w:style w:type="paragraph" w:default="1" w:styleId="a">
     <w:name w:val="Normal"/>
     <w:qFormat/>
   </w:style>
-  <w:style w:type="character" w:default="1" w:styleId="DefaultParagraphFont">
+  <w:style w:type="character" w:default="1" w:styleId="a0">
     <w:name w:val="Default Paragraph Font"/>
     <w:uiPriority w:val="1"/>
     <w:semiHidden/>
     <w:unhideWhenUsed/>
   </w:style>
-  <w:style w:type="table" w:default="1" w:styleId="TableNormal">
+  <w:style w:type="table" w:default="1" w:styleId="a1">
     <w:name w:val="Normal Table"/>
     <w:uiPriority w:val="99"/>
     <w:semiHidden/>
@@ -1847,7 +2122,7 @@
       </w:tblCellMar>
     </w:tblPr>
   </w:style>
-  <w:style w:type="numbering" w:default="1" w:styleId="NoList">
+  <w:style w:type="numbering" w:default="1" w:styleId="a2">
     <w:name w:val="No List"/>
     <w:uiPriority w:val="99"/>
     <w:semiHidden/>

</xml_diff>